<commit_message>
Update Caso de uso (pagamento).docx
</commit_message>
<xml_diff>
--- a/Requisitos/Caso de uso (pagamento).docx
+++ b/Requisitos/Caso de uso (pagamento).docx
@@ -1506,6 +1506,24 @@
           <w:rFonts w:ascii="Arial" w:hAnsi="Arial" w:cs="Arial"/>
         </w:rPr>
         <w:t xml:space="preserve"> [Uma pós-condição de um caso de uso é uma lista dos possíveis estados em que o sistema poderá se encontrar imediatamente depois do término de um caso de uso.] </w:t>
+      </w:r>
+    </w:p>
+    <w:p>
+      <w:pPr>
+        <w:pStyle w:val="PargrafodaLista"/>
+        <w:spacing w:after="209" w:line="360" w:lineRule="auto"/>
+        <w:ind w:left="792" w:right="-11"/>
+        <w:jc w:val="both"/>
+        <w:rPr>
+          <w:rFonts w:ascii="Arial" w:hAnsi="Arial" w:cs="Arial"/>
+        </w:rPr>
+      </w:pPr>
+      <w:r>
+        <w:rPr>
+          <w:rFonts w:ascii="Arial" w:hAnsi="Arial" w:cs="Arial"/>
+        </w:rPr>
+        <w:lastRenderedPageBreak/>
+        <w:t>Olá</w:t>
       </w:r>
       <w:bookmarkStart w:id="0" w:name="_GoBack"/>
       <w:bookmarkEnd w:id="0"/>

</xml_diff>